<commit_message>
Fixed issues with Python Predictive Analytics Course Group project variable selection part being described incorrectly.
</commit_message>
<xml_diff>
--- a/Jupyter_Notebooks - Python/INFS 768 - Predictive Analytics/Multinomial Classification Group Project/Final Report 1.1.docx
+++ b/Jupyter_Notebooks - Python/INFS 768 - Predictive Analytics/Multinomial Classification Group Project/Final Report 1.1.docx
@@ -7,21 +7,12 @@
         <w:spacing w:after="461"/>
         <w:jc w:val="center"/>
       </w:pPr>
-      <w:proofErr w:type="gramStart"/>
       <w:r>
         <w:rPr>
           <w:sz w:val="24"/>
           <w:u w:val="single" w:color="000000"/>
         </w:rPr>
-        <w:t>Project :</w:t>
-      </w:r>
-      <w:proofErr w:type="gramEnd"/>
-      <w:r>
-        <w:rPr>
-          <w:sz w:val="24"/>
-          <w:u w:val="single" w:color="000000"/>
-        </w:rPr>
-        <w:t>- Healthcare Analytics to Optimize Hospital Resource Management</w:t>
+        <w:t>Project :- Healthcare Analytics to Optimize Hospital Resource Management</w:t>
       </w:r>
       <w:r>
         <w:t>.</w:t>
@@ -104,19 +95,13 @@
         <w:t>functionality</w:t>
       </w:r>
       <w:r>
-        <w:t>. The length of stay</w:t>
-      </w:r>
-      <w:r>
-        <w:t xml:space="preserve"> is divided into 11 different classes ranging from 0-10 days to more than 100 days. The final goal of this project </w:t>
+        <w:t xml:space="preserve">. The length of stay is divided into 11 different classes ranging from 0-10 days to more than 100 days. The final goal of this project </w:t>
       </w:r>
       <w:r>
         <w:t>w</w:t>
       </w:r>
       <w:r>
-        <w:t>ould be to help management to optimize staff allocation and functionality of hospitals by analyzing what patient details tend to minimize pa</w:t>
-      </w:r>
-      <w:r>
-        <w:t>tient stay duration. This would in turn allow the hospital to efficiently accommodate the incoming patients, maximizing the benefit it provides to its community as well as the profits it generates to sustain itself.</w:t>
+        <w:t>ould be to help management to optimize staff allocation and functionality of hospitals by analyzing what patient details tend to minimize patient stay duration. This would in turn allow the hospital to efficiently accommodate the incoming patients, maximizing the benefit it provides to its community as well as the profits it generates to sustain itself.</w:t>
       </w:r>
     </w:p>
     <w:p>
@@ -141,10 +126,7 @@
         <w:jc w:val="both"/>
       </w:pPr>
       <w:r>
-        <w:t>For the project implementati</w:t>
-      </w:r>
-      <w:r>
-        <w:t>on we plan to fit a “Classification Model” to accurately predict the length of stay for patients at the hospital based on</w:t>
+        <w:t>For the project implementation we plan to fit a “Classification Model” to accurately predict the length of stay for patients at the hospital based on</w:t>
       </w:r>
       <w:r>
         <w:t xml:space="preserve"> </w:t>
@@ -164,10 +146,7 @@
         <w:jc w:val="both"/>
       </w:pPr>
       <w:r>
-        <w:t>Data For</w:t>
-      </w:r>
-      <w:r>
-        <w:t>matting and Cleaning</w:t>
+        <w:t>Data Formatting and Cleaning</w:t>
       </w:r>
     </w:p>
     <w:p>
@@ -209,15 +188,7 @@
         <w:jc w:val="both"/>
       </w:pPr>
       <w:r>
-        <w:t xml:space="preserve">Libraries: - </w:t>
-      </w:r>
-      <w:proofErr w:type="gramStart"/>
-      <w:r>
-        <w:t>Numpy ,</w:t>
-      </w:r>
-      <w:proofErr w:type="gramEnd"/>
-      <w:r>
-        <w:t xml:space="preserve"> Pandas, Seaborn, Sklearn , Matplotlib</w:t>
+        <w:t>Libraries: - Numpy , Pandas, Seaborn, Sklearn , Matplotlib</w:t>
       </w:r>
     </w:p>
     <w:p>
@@ -231,15 +202,7 @@
         <w:jc w:val="both"/>
       </w:pPr>
       <w:r>
-        <w:t xml:space="preserve">Platforms </w:t>
-      </w:r>
-      <w:proofErr w:type="gramStart"/>
-      <w:r>
-        <w:t>Used :</w:t>
-      </w:r>
-      <w:proofErr w:type="gramEnd"/>
-      <w:r>
-        <w:t>- Python , Tableau</w:t>
+        <w:t>Platforms Used :- Python , Tableau</w:t>
       </w:r>
     </w:p>
     <w:p>
@@ -253,10 +216,7 @@
         <w:jc w:val="both"/>
       </w:pPr>
       <w:r>
-        <w:t>Exploration and Data Analysis: - Explore data analysis and identify the correlati</w:t>
-      </w:r>
-      <w:r>
-        <w:t xml:space="preserve">on between variables and </w:t>
+        <w:t xml:space="preserve">Exploration and Data Analysis: - Explore data analysis and identify the correlation between variables and </w:t>
       </w:r>
       <w:r>
         <w:t>those variables</w:t>
@@ -420,18 +380,7 @@
         <w:jc w:val="both"/>
       </w:pPr>
       <w:r>
-        <w:t xml:space="preserve">Comparing and </w:t>
-      </w:r>
-      <w:proofErr w:type="gramStart"/>
-      <w:r>
-        <w:t>Implementing</w:t>
-      </w:r>
-      <w:proofErr w:type="gramEnd"/>
-      <w:r>
-        <w:t xml:space="preserve"> different classification models. i</w:t>
-      </w:r>
-      <w:r>
-        <w:t>i.</w:t>
+        <w:t>Comparing and Implementing different classification models. ii.</w:t>
       </w:r>
       <w:r>
         <w:tab/>
@@ -501,10 +450,7 @@
       </w:pPr>
       <w:r>
         <w:lastRenderedPageBreak/>
-        <w:t>Generate C</w:t>
-      </w:r>
-      <w:r>
-        <w:t>onfusion Matrix to validate the results of the model.</w:t>
+        <w:t>Generate Confusion Matrix to validate the results of the model.</w:t>
       </w:r>
     </w:p>
     <w:p>
@@ -579,16 +525,11 @@
         <w:t>,</w:t>
       </w:r>
       <w:r>
-        <w:t>000 training examples. Data preprocessin</w:t>
-      </w:r>
-      <w:r>
-        <w:t xml:space="preserve">g that we decided that this dataset needed </w:t>
-      </w:r>
-      <w:proofErr w:type="gramStart"/>
+        <w:t xml:space="preserve">000 training examples. Data preprocessing that we decided that this dataset needed </w:t>
+      </w:r>
       <w:r>
         <w:t>includes:</w:t>
       </w:r>
-      <w:proofErr w:type="gramEnd"/>
       <w:r>
         <w:t xml:space="preserve"> missing value imputation, dummy coding for categorical variables, and grouping</w:t>
       </w:r>
@@ -608,10 +549,7 @@
         <w:t>s</w:t>
       </w:r>
       <w:r>
-        <w:t xml:space="preserve"> of categorical variables (Age). Other than those that we have already addressed, we do not expect </w:t>
-      </w:r>
-      <w:r>
-        <w:t xml:space="preserve">any issues with this dataset. </w:t>
+        <w:t xml:space="preserve"> of categorical variables (Age). Other than those that we have already addressed, we do not expect any issues with this dataset. </w:t>
       </w:r>
       <w:r>
         <w:rPr>
@@ -634,7 +572,6 @@
         <w:tblCellMar>
           <w:top w:w="47" w:type="dxa"/>
           <w:left w:w="95" w:type="dxa"/>
-          <w:bottom w:w="0" w:type="dxa"/>
           <w:right w:w="115" w:type="dxa"/>
         </w:tblCellMar>
         <w:tblLook w:val="04A0" w:firstRow="1" w:lastRow="0" w:firstColumn="1" w:lastColumn="0" w:noHBand="0" w:noVBand="1"/>
@@ -660,7 +597,6 @@
           </w:tcPr>
           <w:p>
             <w:pPr>
-              <w:spacing w:after="0"/>
               <w:ind w:left="15"/>
             </w:pPr>
             <w:r>
@@ -684,7 +620,6 @@
           </w:tcPr>
           <w:p>
             <w:pPr>
-              <w:spacing w:after="0"/>
               <w:ind w:left="5"/>
             </w:pPr>
             <w:r>
@@ -707,9 +642,6 @@
             </w:tcBorders>
           </w:tcPr>
           <w:p>
-            <w:pPr>
-              <w:spacing w:after="0"/>
-            </w:pPr>
             <w:r>
               <w:rPr>
                 <w:color w:val="212121"/>
@@ -736,10 +668,8 @@
           </w:tcPr>
           <w:p>
             <w:pPr>
-              <w:spacing w:after="0"/>
               <w:ind w:left="15"/>
             </w:pPr>
-            <w:proofErr w:type="spellStart"/>
             <w:r>
               <w:rPr>
                 <w:color w:val="212121"/>
@@ -747,7 +677,6 @@
               </w:rPr>
               <w:t>Case_id</w:t>
             </w:r>
-            <w:proofErr w:type="spellEnd"/>
           </w:p>
         </w:tc>
         <w:tc>
@@ -762,10 +691,8 @@
           </w:tcPr>
           <w:p>
             <w:pPr>
-              <w:spacing w:after="0"/>
               <w:ind w:left="5"/>
             </w:pPr>
-            <w:proofErr w:type="spellStart"/>
             <w:r>
               <w:rPr>
                 <w:color w:val="212121"/>
@@ -773,7 +700,6 @@
               </w:rPr>
               <w:t>Hospital_Code</w:t>
             </w:r>
-            <w:proofErr w:type="spellEnd"/>
           </w:p>
         </w:tc>
         <w:tc>
@@ -787,10 +713,6 @@
             </w:tcBorders>
           </w:tcPr>
           <w:p>
-            <w:pPr>
-              <w:spacing w:after="0"/>
-            </w:pPr>
-            <w:proofErr w:type="spellStart"/>
             <w:r>
               <w:rPr>
                 <w:color w:val="212121"/>
@@ -798,7 +720,6 @@
               </w:rPr>
               <w:t>Hospital_type_code</w:t>
             </w:r>
-            <w:proofErr w:type="spellEnd"/>
           </w:p>
         </w:tc>
       </w:tr>
@@ -818,7 +739,6 @@
           </w:tcPr>
           <w:p>
             <w:pPr>
-              <w:spacing w:after="0"/>
               <w:ind w:left="15"/>
             </w:pPr>
             <w:r>
@@ -842,10 +762,8 @@
           </w:tcPr>
           <w:p>
             <w:pPr>
-              <w:spacing w:after="0"/>
               <w:ind w:left="5"/>
             </w:pPr>
-            <w:proofErr w:type="spellStart"/>
             <w:r>
               <w:rPr>
                 <w:color w:val="212121"/>
@@ -853,7 +771,6 @@
               </w:rPr>
               <w:t>City_Code_Hospital</w:t>
             </w:r>
-            <w:proofErr w:type="spellEnd"/>
           </w:p>
         </w:tc>
         <w:tc>
@@ -867,10 +784,6 @@
             </w:tcBorders>
           </w:tcPr>
           <w:p>
-            <w:pPr>
-              <w:spacing w:after="0"/>
-            </w:pPr>
-            <w:proofErr w:type="spellStart"/>
             <w:r>
               <w:rPr>
                 <w:color w:val="212121"/>
@@ -878,7 +791,6 @@
               </w:rPr>
               <w:t>Hospital_region_code</w:t>
             </w:r>
-            <w:proofErr w:type="spellEnd"/>
           </w:p>
         </w:tc>
       </w:tr>
@@ -898,7 +810,6 @@
           </w:tcPr>
           <w:p>
             <w:pPr>
-              <w:spacing w:after="0"/>
               <w:ind w:left="15"/>
             </w:pPr>
             <w:r>
@@ -922,10 +833,8 @@
           </w:tcPr>
           <w:p>
             <w:pPr>
-              <w:spacing w:after="0"/>
               <w:ind w:left="5"/>
             </w:pPr>
-            <w:proofErr w:type="spellStart"/>
             <w:r>
               <w:rPr>
                 <w:color w:val="212121"/>
@@ -933,7 +842,6 @@
               </w:rPr>
               <w:t>Patientid</w:t>
             </w:r>
-            <w:proofErr w:type="spellEnd"/>
           </w:p>
         </w:tc>
         <w:tc>
@@ -947,9 +855,6 @@
             </w:tcBorders>
           </w:tcPr>
           <w:p>
-            <w:pPr>
-              <w:spacing w:after="0"/>
-            </w:pPr>
             <w:r>
               <w:rPr>
                 <w:color w:val="212121"/>
@@ -988,10 +893,8 @@
           </w:tcPr>
           <w:p>
             <w:pPr>
-              <w:spacing w:after="0"/>
               <w:ind w:left="5"/>
             </w:pPr>
-            <w:proofErr w:type="spellStart"/>
             <w:r>
               <w:rPr>
                 <w:color w:val="212121"/>
@@ -999,7 +902,6 @@
               </w:rPr>
               <w:t>City_Code_Patient</w:t>
             </w:r>
-            <w:proofErr w:type="spellEnd"/>
           </w:p>
         </w:tc>
         <w:tc>
@@ -1013,10 +915,6 @@
             </w:tcBorders>
           </w:tcPr>
           <w:p>
-            <w:pPr>
-              <w:spacing w:after="0"/>
-            </w:pPr>
-            <w:proofErr w:type="spellStart"/>
             <w:r>
               <w:rPr>
                 <w:color w:val="212121"/>
@@ -1024,7 +922,6 @@
               </w:rPr>
               <w:t>Ward_Type</w:t>
             </w:r>
-            <w:proofErr w:type="spellEnd"/>
           </w:p>
         </w:tc>
       </w:tr>
@@ -1067,10 +964,6 @@
             </w:tcBorders>
           </w:tcPr>
           <w:p>
-            <w:pPr>
-              <w:spacing w:after="0"/>
-            </w:pPr>
-            <w:proofErr w:type="spellStart"/>
             <w:r>
               <w:rPr>
                 <w:color w:val="212121"/>
@@ -1078,7 +971,6 @@
               </w:rPr>
               <w:t>Ward_Facility_Code</w:t>
             </w:r>
-            <w:proofErr w:type="spellEnd"/>
           </w:p>
         </w:tc>
       </w:tr>
@@ -1121,9 +1013,6 @@
             </w:tcBorders>
           </w:tcPr>
           <w:p>
-            <w:pPr>
-              <w:spacing w:after="0"/>
-            </w:pPr>
             <w:r>
               <w:rPr>
                 <w:color w:val="212121"/>
@@ -1162,7 +1051,6 @@
           </w:tcPr>
           <w:p>
             <w:pPr>
-              <w:spacing w:after="0"/>
               <w:ind w:left="5"/>
             </w:pPr>
             <w:r>
@@ -1185,9 +1073,6 @@
             </w:tcBorders>
           </w:tcPr>
           <w:p>
-            <w:pPr>
-              <w:spacing w:after="0"/>
-            </w:pPr>
             <w:r>
               <w:rPr>
                 <w:color w:val="212121"/>
@@ -1226,10 +1111,8 @@
           </w:tcPr>
           <w:p>
             <w:pPr>
-              <w:spacing w:after="0"/>
               <w:ind w:left="5"/>
             </w:pPr>
-            <w:proofErr w:type="spellStart"/>
             <w:r>
               <w:rPr>
                 <w:color w:val="212121"/>
@@ -1237,7 +1120,6 @@
               </w:rPr>
               <w:t>Admission_Deposit</w:t>
             </w:r>
-            <w:proofErr w:type="spellEnd"/>
           </w:p>
         </w:tc>
         <w:tc>
@@ -1251,9 +1133,6 @@
             </w:tcBorders>
           </w:tcPr>
           <w:p>
-            <w:pPr>
-              <w:spacing w:after="0"/>
-            </w:pPr>
             <w:r>
               <w:rPr>
                 <w:color w:val="212121"/>
@@ -1303,9 +1182,6 @@
             </w:tcBorders>
           </w:tcPr>
           <w:p>
-            <w:pPr>
-              <w:spacing w:after="0"/>
-            </w:pPr>
             <w:r>
               <w:rPr>
                 <w:color w:val="212121"/>
@@ -1423,30 +1299,7 @@
           <w:color w:val="212121"/>
           <w:sz w:val="20"/>
         </w:rPr>
-        <w:t xml:space="preserve">2192 </w:t>
-      </w:r>
-      <w:r>
-        <w:rPr>
-          <w:color w:val="212121"/>
-          <w:sz w:val="20"/>
-        </w:rPr>
-        <w:t>records missing in the “</w:t>
-      </w:r>
-      <w:proofErr w:type="spellStart"/>
-      <w:r>
-        <w:rPr>
-          <w:color w:val="212121"/>
-          <w:sz w:val="20"/>
-        </w:rPr>
-        <w:t>City_Code_Patient</w:t>
-      </w:r>
-      <w:proofErr w:type="spellEnd"/>
-      <w:r>
-        <w:rPr>
-          <w:color w:val="212121"/>
-          <w:sz w:val="20"/>
-        </w:rPr>
-        <w:t xml:space="preserve">” </w:t>
+        <w:t xml:space="preserve">2192 records missing in the “City_Code_Patient” </w:t>
       </w:r>
       <w:r>
         <w:rPr>
@@ -1460,14 +1313,7 @@
           <w:color w:val="212121"/>
           <w:sz w:val="20"/>
         </w:rPr>
-        <w:t xml:space="preserve"> and 4,532 </w:t>
-      </w:r>
-      <w:r>
-        <w:rPr>
-          <w:color w:val="212121"/>
-          <w:sz w:val="20"/>
-        </w:rPr>
-        <w:t>in the training data, representing the zip</w:t>
+        <w:t xml:space="preserve"> and 4,532 in the training data, representing the zip</w:t>
       </w:r>
       <w:r>
         <w:rPr>
@@ -1510,13 +1356,7 @@
         <w:rPr>
           <w:sz w:val="20"/>
         </w:rPr>
-        <w:t>Categorical variables we lowered the amount of categories in include “Age</w:t>
-      </w:r>
-      <w:r>
-        <w:rPr>
-          <w:sz w:val="20"/>
-        </w:rPr>
-        <w:t>” and “Stay”. The categorical variable we changed to a numeric was “Severity of Illness”. The variables we utilized dummy coding on were “Severity of Illness” and “Age Range”. All of this is subject to change as we continue the project.</w:t>
+        <w:t>Categorical variables we lowered the amount of categories in include “Age” and “Stay”. The categorical variable we changed to a numeric was “Severity of Illness”. The variables we utilized dummy coding on were “Severity of Illness” and “Age Range”. All of this is subject to change as we continue the project.</w:t>
       </w:r>
     </w:p>
     <w:p>
@@ -1533,13 +1373,7 @@
         <w:rPr>
           <w:sz w:val="20"/>
         </w:rPr>
-        <w:t>Results from Explor</w:t>
-      </w:r>
-      <w:r>
-        <w:rPr>
-          <w:sz w:val="20"/>
-        </w:rPr>
-        <w:t>atory Data Analysis.</w:t>
+        <w:t>Results from Exploratory Data Analysis.</w:t>
       </w:r>
     </w:p>
     <w:p>
@@ -1598,21 +1432,7 @@
           <w:color w:val="212121"/>
           <w:sz w:val="20"/>
         </w:rPr>
-        <w:t xml:space="preserve">From the above chart, it appears that a large percentage of patients staying over a month are affected with Minor and Moderate illnesses. Based on this trend we </w:t>
-      </w:r>
-      <w:r>
-        <w:rPr>
-          <w:color w:val="212121"/>
-          <w:sz w:val="20"/>
-        </w:rPr>
-        <w:t>suggest treating patients with minor illnesses early so that patient</w:t>
-      </w:r>
-      <w:r>
-        <w:rPr>
-          <w:color w:val="212121"/>
-          <w:sz w:val="20"/>
-        </w:rPr>
-        <w:t>s coming up with extreme illnesses can be allotted more resources.</w:t>
+        <w:t>From the above chart, it appears that a large percentage of patients staying over a month are affected with Minor and Moderate illnesses. Based on this trend we suggest treating patients with minor illnesses early so that patients coming up with extreme illnesses can be allotted more resources.</w:t>
       </w:r>
     </w:p>
     <w:p>
@@ -1670,30 +1490,7 @@
           <w:color w:val="212121"/>
           <w:sz w:val="20"/>
         </w:rPr>
-        <w:t>The above chart shows how the age brackets "31-40", "41-50"</w:t>
-      </w:r>
-      <w:r>
-        <w:rPr>
-          <w:color w:val="212121"/>
-          <w:sz w:val="20"/>
-        </w:rPr>
-        <w:t xml:space="preserve">,"51-60" have the highest density of patients corresponding to </w:t>
-      </w:r>
-      <w:proofErr w:type="gramStart"/>
-      <w:r>
-        <w:rPr>
-          <w:color w:val="212121"/>
-          <w:sz w:val="20"/>
-        </w:rPr>
-        <w:t>all of</w:t>
-      </w:r>
-      <w:proofErr w:type="gramEnd"/>
-      <w:r>
-        <w:rPr>
-          <w:color w:val="212121"/>
-          <w:sz w:val="20"/>
-        </w:rPr>
-        <w:t xml:space="preserve"> the types of admissions to the hospital.</w:t>
+        <w:t>The above chart shows how the age brackets "31-40", "41-50","51-60" have the highest density of patients corresponding to all of the types of admissions to the hospital.</w:t>
       </w:r>
     </w:p>
     <w:p>
@@ -1752,14 +1549,7 @@
           <w:sz w:val="20"/>
         </w:rPr>
         <w:lastRenderedPageBreak/>
-        <w:t>A large fracti</w:t>
-      </w:r>
-      <w:r>
-        <w:rPr>
-          <w:color w:val="212121"/>
-          <w:sz w:val="20"/>
-        </w:rPr>
-        <w:t>on of Extreme cases for patients are registered in the Gynecology, Radiotherapy and Anesthesia department</w:t>
+        <w:t>A large fraction of Extreme cases for patients are registered in the Gynecology, Radiotherapy and Anesthesia department</w:t>
       </w:r>
       <w:r>
         <w:rPr>
@@ -1773,14 +1563,7 @@
           <w:color w:val="212121"/>
           <w:sz w:val="20"/>
         </w:rPr>
-        <w:t>. We may optimize the staff allocation by increasing the number of staff for these 3 departments, which may help the hospital to discharge its patients</w:t>
-      </w:r>
-      <w:r>
-        <w:rPr>
-          <w:color w:val="212121"/>
-          <w:sz w:val="20"/>
-        </w:rPr>
-        <w:t xml:space="preserve"> earlier.</w:t>
+        <w:t>. We may optimize the staff allocation by increasing the number of staff for these 3 departments, which may help the hospital to discharge its patients earlier.</w:t>
       </w:r>
     </w:p>
     <w:p>
@@ -1838,14 +1621,7 @@
           <w:color w:val="212121"/>
           <w:sz w:val="20"/>
         </w:rPr>
-        <w:t>From the above charts it appears</w:t>
-      </w:r>
-      <w:r>
-        <w:rPr>
-          <w:color w:val="212121"/>
-          <w:sz w:val="20"/>
-        </w:rPr>
-        <w:t xml:space="preserve"> City Code 8 has the maximum density of patients coming into the Hospital. However, as per data, it appears there is no </w:t>
+        <w:t xml:space="preserve">From the above charts it appears City Code 8 has the maximum density of patients coming into the Hospital. However, as per data, it appears there is no </w:t>
       </w:r>
       <w:r>
         <w:rPr>
@@ -1859,14 +1635,7 @@
           <w:color w:val="212121"/>
           <w:sz w:val="20"/>
         </w:rPr>
-        <w:t xml:space="preserve">ospital established in city code </w:t>
-      </w:r>
-      <w:r>
-        <w:rPr>
-          <w:color w:val="212121"/>
-          <w:sz w:val="20"/>
-        </w:rPr>
-        <w:t xml:space="preserve">8 and we </w:t>
+        <w:t xml:space="preserve">ospital established in city code 8 and we </w:t>
       </w:r>
       <w:r>
         <w:rPr>
@@ -2004,14 +1773,84 @@
           <w:sz w:val="20"/>
         </w:rPr>
         <w:lastRenderedPageBreak/>
-        <w:t>For the selection, we used threshold p-value &lt;0.2 for the variables to be considered as significant and valid for m</w:t>
-      </w:r>
-      <w:r>
-        <w:rPr>
-          <w:color w:val="212121"/>
-          <w:sz w:val="20"/>
-        </w:rPr>
-        <w:t>odel input. The table below displays the selected variables and their p-value.</w:t>
+        <w:t xml:space="preserve">For the selection, we used </w:t>
+      </w:r>
+      <w:r>
+        <w:rPr>
+          <w:color w:val="212121"/>
+          <w:sz w:val="20"/>
+        </w:rPr>
+        <w:t>a threshold of</w:t>
+      </w:r>
+      <w:r>
+        <w:rPr>
+          <w:color w:val="212121"/>
+          <w:sz w:val="20"/>
+        </w:rPr>
+        <w:t xml:space="preserve"> </w:t>
+      </w:r>
+      <w:r>
+        <w:rPr>
+          <w:color w:val="212121"/>
+          <w:sz w:val="20"/>
+        </w:rPr>
+        <w:t>&gt;</w:t>
+      </w:r>
+      <w:r>
+        <w:rPr>
+          <w:color w:val="212121"/>
+          <w:sz w:val="20"/>
+        </w:rPr>
+        <w:t xml:space="preserve"> </w:t>
+      </w:r>
+      <w:r>
+        <w:rPr>
+          <w:color w:val="212121"/>
+          <w:sz w:val="20"/>
+        </w:rPr>
+        <w:t>0.</w:t>
+      </w:r>
+      <w:r>
+        <w:rPr>
+          <w:color w:val="212121"/>
+          <w:sz w:val="20"/>
+        </w:rPr>
+        <w:t>0</w:t>
+      </w:r>
+      <w:r>
+        <w:rPr>
+          <w:color w:val="212121"/>
+          <w:sz w:val="20"/>
+        </w:rPr>
+        <w:t>2</w:t>
+      </w:r>
+      <w:r>
+        <w:rPr>
+          <w:color w:val="212121"/>
+          <w:sz w:val="20"/>
+        </w:rPr>
+        <w:t xml:space="preserve"> of the Pearson r values</w:t>
+      </w:r>
+      <w:r>
+        <w:rPr>
+          <w:color w:val="212121"/>
+          <w:sz w:val="20"/>
+        </w:rPr>
+        <w:t xml:space="preserve"> for the variables to be considered as significant and valid for model input. The table below displays the selected variables and their </w:t>
+      </w:r>
+      <w:r>
+        <w:rPr>
+          <w:color w:val="212121"/>
+          <w:sz w:val="20"/>
+        </w:rPr>
+        <w:t>r values</w:t>
+      </w:r>
+      <w:r>
+        <w:rPr>
+          <w:color w:val="212121"/>
+          <w:sz w:val="20"/>
+        </w:rPr>
+        <w:t>.</w:t>
       </w:r>
     </w:p>
     <w:p>
@@ -2072,47 +1911,14 @@
         <w:rPr>
           <w:sz w:val="20"/>
         </w:rPr>
-        <w:t xml:space="preserve">Feature </w:t>
-      </w:r>
-      <w:proofErr w:type="gramStart"/>
-      <w:r>
-        <w:rPr>
-          <w:sz w:val="20"/>
-        </w:rPr>
-        <w:t>Engineering</w:t>
-      </w:r>
-      <w:r>
-        <w:rPr>
-          <w:sz w:val="20"/>
-        </w:rPr>
-        <w:t xml:space="preserve"> </w:t>
-      </w:r>
-      <w:r>
-        <w:rPr>
-          <w:sz w:val="20"/>
-        </w:rPr>
-        <w:t>:</w:t>
-      </w:r>
-      <w:proofErr w:type="gramEnd"/>
-      <w:r>
-        <w:rPr>
-          <w:sz w:val="20"/>
-        </w:rPr>
-        <w:t xml:space="preserve">- </w:t>
-      </w:r>
-      <w:r>
-        <w:rPr>
-          <w:color w:val="212121"/>
-          <w:sz w:val="20"/>
-        </w:rPr>
-        <w:t>We performed changes in the existing variables to tune our dataset and make it more explainable to the models. Categorical variables were converted to n</w:t>
-      </w:r>
-      <w:r>
-        <w:rPr>
-          <w:color w:val="212121"/>
-          <w:sz w:val="20"/>
-        </w:rPr>
-        <w:t>umeric based on their ordinality.</w:t>
+        <w:t xml:space="preserve">Feature Engineering :- </w:t>
+      </w:r>
+      <w:r>
+        <w:rPr>
+          <w:color w:val="212121"/>
+          <w:sz w:val="20"/>
+        </w:rPr>
+        <w:t>We performed changes in the existing variables to tune our dataset and make it more explainable to the models. Categorical variables were converted to numeric based on their ordinality.</w:t>
       </w:r>
     </w:p>
     <w:p>
@@ -2130,49 +1936,28 @@
           <w:color w:val="212121"/>
           <w:sz w:val="16"/>
         </w:rPr>
-        <w:t xml:space="preserve">Severity of Illness Numeric:-(Key: 0=Minor, 1=Moderate, 2=Severe) </w:t>
+        <w:t>Severity of Illness Numeric:-(Key: 0=Minor, 1=Moderate, 2=Severe) Department:(Key:</w:t>
       </w:r>
       <w:r>
         <w:rPr>
           <w:color w:val="212121"/>
           <w:sz w:val="16"/>
         </w:rPr>
-        <w:t>Department:(</w:t>
+        <w:t xml:space="preserve"> </w:t>
       </w:r>
       <w:r>
         <w:rPr>
           <w:color w:val="212121"/>
           <w:sz w:val="16"/>
         </w:rPr>
-        <w:t>Key:</w:t>
+        <w:t>0</w:t>
       </w:r>
       <w:r>
         <w:rPr>
           <w:color w:val="212121"/>
           <w:sz w:val="16"/>
         </w:rPr>
-        <w:t xml:space="preserve"> </w:t>
-      </w:r>
-      <w:r>
-        <w:rPr>
-          <w:color w:val="212121"/>
-          <w:sz w:val="16"/>
-        </w:rPr>
-        <w:t>0</w:t>
-      </w:r>
-      <w:r>
-        <w:rPr>
-          <w:color w:val="212121"/>
-          <w:sz w:val="16"/>
-        </w:rPr>
-        <w:t>=TB &amp; Chest disease</w:t>
-      </w:r>
-      <w:r>
-        <w:rPr>
-          <w:color w:val="212121"/>
-          <w:sz w:val="16"/>
-        </w:rPr>
-        <w:t>,</w:t>
+        <w:t>=TB &amp; Chest disease,</w:t>
       </w:r>
       <w:r>
         <w:rPr>
@@ -2253,23 +2038,7 @@
           <w:color w:val="212121"/>
           <w:sz w:val="16"/>
         </w:rPr>
-        <w:t>'0-30'</w:t>
-      </w:r>
-      <w:proofErr w:type="gramStart"/>
-      <w:r>
-        <w:rPr>
-          <w:color w:val="212121"/>
-          <w:sz w:val="16"/>
-        </w:rPr>
-        <w:t>=[</w:t>
-      </w:r>
-      <w:proofErr w:type="gramEnd"/>
-      <w:r>
-        <w:rPr>
-          <w:color w:val="212121"/>
-          <w:sz w:val="16"/>
-        </w:rPr>
-        <w:t>'0-10', '11-20', '21-30']</w:t>
+        <w:t>'0-30'=['0-10', '11-20', '21-30']</w:t>
       </w:r>
       <w:r>
         <w:rPr>
@@ -2346,21 +2115,12 @@
         </w:rPr>
         <w:t xml:space="preserve"> </w:t>
       </w:r>
-      <w:proofErr w:type="gramStart"/>
       <w:r>
         <w:rPr>
           <w:color w:val="212121"/>
           <w:sz w:val="16"/>
         </w:rPr>
-        <w:t>1:[</w:t>
-      </w:r>
-      <w:proofErr w:type="gramEnd"/>
-      <w:r>
-        <w:rPr>
-          <w:color w:val="212121"/>
-          <w:sz w:val="16"/>
-        </w:rPr>
-        <w:t>'0-10','11-20,'21-30','31-40'],</w:t>
+        <w:t>1:['0-10','11-20,'21-30','31-40'],</w:t>
       </w:r>
       <w:r>
         <w:rPr>
@@ -2412,13 +2172,7 @@
         <w:rPr>
           <w:sz w:val="20"/>
         </w:rPr>
-        <w:t>D</w:t>
-      </w:r>
-      <w:r>
-        <w:rPr>
-          <w:sz w:val="20"/>
-        </w:rPr>
-        <w:t>ata Standardization</w:t>
+        <w:t>Data Standardization</w:t>
       </w:r>
     </w:p>
     <w:p>
@@ -2446,46 +2200,7 @@
           <w:color w:val="212121"/>
           <w:sz w:val="20"/>
         </w:rPr>
-        <w:t xml:space="preserve"> of several different parameters. We utilized Sci-Kit </w:t>
-      </w:r>
-      <w:proofErr w:type="spellStart"/>
-      <w:r>
-        <w:rPr>
-          <w:color w:val="212121"/>
-          <w:sz w:val="20"/>
-        </w:rPr>
-        <w:t>Learn’s</w:t>
-      </w:r>
-      <w:proofErr w:type="spellEnd"/>
-      <w:r>
-        <w:rPr>
-          <w:color w:val="212121"/>
-          <w:sz w:val="20"/>
-        </w:rPr>
-        <w:t xml:space="preserve"> Standard Scale</w:t>
-      </w:r>
-      <w:r>
-        <w:rPr>
-          <w:color w:val="212121"/>
-          <w:sz w:val="20"/>
-        </w:rPr>
-        <w:t xml:space="preserve">r and fit it on the training dataset. Then we used the same object to transform Test and Validation datasets so that features of the dataset have the same weights </w:t>
-      </w:r>
-      <w:proofErr w:type="gramStart"/>
-      <w:r>
-        <w:rPr>
-          <w:color w:val="212121"/>
-          <w:sz w:val="20"/>
-        </w:rPr>
-        <w:t>in order to</w:t>
-      </w:r>
-      <w:proofErr w:type="gramEnd"/>
-      <w:r>
-        <w:rPr>
-          <w:color w:val="212121"/>
-          <w:sz w:val="20"/>
-        </w:rPr>
-        <w:t xml:space="preserve"> improve model accuracy and performance.</w:t>
+        <w:t xml:space="preserve"> of several different parameters. We utilized Sci-Kit Learn’s Standard Scaler and fit it on the training dataset. Then we used the same object to transform Test and Validation datasets so that features of the dataset have the same weights in order to improve model accuracy and performance.</w:t>
       </w:r>
     </w:p>
     <w:p>
@@ -2516,14 +2231,7 @@
           <w:color w:val="212121"/>
           <w:sz w:val="20"/>
         </w:rPr>
-        <w:t>This step consisted of a split</w:t>
-      </w:r>
-      <w:r>
-        <w:rPr>
-          <w:color w:val="212121"/>
-          <w:sz w:val="20"/>
-        </w:rPr>
-        <w:t xml:space="preserve"> of the training dataset into training and </w:t>
+        <w:t xml:space="preserve">This step consisted of a split of the training dataset into training and </w:t>
       </w:r>
       <w:r>
         <w:rPr>
@@ -2582,37 +2290,7 @@
           <w:color w:val="212121"/>
           <w:sz w:val="20"/>
         </w:rPr>
-        <w:t>We decided to implement 3 models, Decision Tree, Random Forest, and Stochastic Gradient Descent. Models are selecte</w:t>
-      </w:r>
-      <w:r>
-        <w:rPr>
-          <w:color w:val="212121"/>
-          <w:sz w:val="20"/>
-        </w:rPr>
-        <w:t xml:space="preserve">d based on their popularity and accuracy with classification problems, </w:t>
-      </w:r>
-      <w:proofErr w:type="gramStart"/>
-      <w:r>
-        <w:rPr>
-          <w:color w:val="212121"/>
-          <w:sz w:val="20"/>
-        </w:rPr>
-        <w:t>and also</w:t>
-      </w:r>
-      <w:proofErr w:type="gramEnd"/>
-      <w:r>
-        <w:rPr>
-          <w:color w:val="212121"/>
-          <w:sz w:val="20"/>
-        </w:rPr>
-        <w:t xml:space="preserve"> the ability of decision tree and random forest models to provide visuals of their decision process which can be used for convincing stakeholders and helping them understand the</w:t>
-      </w:r>
-      <w:r>
-        <w:rPr>
-          <w:color w:val="212121"/>
-          <w:sz w:val="20"/>
-        </w:rPr>
-        <w:t xml:space="preserve"> logic behind model decisions.</w:t>
+        <w:t>We decided to implement 3 models, Decision Tree, Random Forest, and Stochastic Gradient Descent. Models are selected based on their popularity and accuracy with classification problems, and also the ability of decision tree and random forest models to provide visuals of their decision process which can be used for convincing stakeholders and helping them understand the logic behind model decisions.</w:t>
       </w:r>
     </w:p>
     <w:p>
@@ -2642,13 +2320,7 @@
         <w:rPr>
           <w:sz w:val="20"/>
         </w:rPr>
-        <w:t xml:space="preserve">Experiments we made to evaluate our approach were all based on trying to maximize the accuracy rates of our models. When first running our models, we were surprised to find very low accuracy rates on our test datasets. These accuracy rates were between 40 </w:t>
-      </w:r>
-      <w:r>
-        <w:rPr>
-          <w:sz w:val="20"/>
-        </w:rPr>
-        <w:t>and 50 percent and thus we tried various methods to improve them.</w:t>
+        <w:t>Experiments we made to evaluate our approach were all based on trying to maximize the accuracy rates of our models. When first running our models, we were surprised to find very low accuracy rates on our test datasets. These accuracy rates were between 40 and 50 percent and thus we tried various methods to improve them.</w:t>
       </w:r>
     </w:p>
     <w:p>
@@ -2661,27 +2333,7 @@
         <w:rPr>
           <w:sz w:val="20"/>
         </w:rPr>
-        <w:t xml:space="preserve">At </w:t>
-      </w:r>
-      <w:proofErr w:type="gramStart"/>
-      <w:r>
-        <w:rPr>
-          <w:sz w:val="20"/>
-        </w:rPr>
-        <w:t>first</w:t>
-      </w:r>
-      <w:proofErr w:type="gramEnd"/>
-      <w:r>
-        <w:rPr>
-          <w:sz w:val="20"/>
-        </w:rPr>
-        <w:t xml:space="preserve"> we tried hyperparameter tuning, but via this, we were only able to improve accuracy rates by around 5% on average. For this project, we decided to, as mentioned earlier, utilize dec</w:t>
-      </w:r>
-      <w:r>
-        <w:rPr>
-          <w:sz w:val="20"/>
-        </w:rPr>
-        <w:t xml:space="preserve">ision tree, random forest, and stochastic </w:t>
+        <w:t xml:space="preserve">At first we tried hyperparameter tuning, but via this, we were only able to improve accuracy rates by around 5% on average. For this project, we decided to, as mentioned earlier, utilize decision tree, random forest, and stochastic </w:t>
       </w:r>
       <w:r>
         <w:rPr>
@@ -2690,57 +2342,17 @@
         <w:lastRenderedPageBreak/>
         <w:t xml:space="preserve">gradient descent. Due to the nature of these models, we had some flexibility </w:t>
       </w:r>
-      <w:proofErr w:type="gramStart"/>
       <w:r>
         <w:rPr>
           <w:sz w:val="20"/>
         </w:rPr>
         <w:t>in regard to</w:t>
       </w:r>
-      <w:proofErr w:type="gramEnd"/>
-      <w:r>
-        <w:rPr>
-          <w:sz w:val="20"/>
-        </w:rPr>
-        <w:t xml:space="preserve"> hyperparameters to possibly solve the accuracy rate issues we were facing. With the decision tree, we were able to make a g</w:t>
-      </w:r>
-      <w:r>
-        <w:rPr>
-          <w:sz w:val="20"/>
-        </w:rPr>
-        <w:t xml:space="preserve">ain of about 9% in accuracy on the test dataset via lowering the max depth, increasing the minimum samples split, and adjusting the criterion of the splits from </w:t>
-      </w:r>
-      <w:proofErr w:type="spellStart"/>
-      <w:r>
-        <w:rPr>
-          <w:sz w:val="20"/>
-        </w:rPr>
-        <w:t>gini</w:t>
-      </w:r>
-      <w:proofErr w:type="spellEnd"/>
-      <w:r>
-        <w:rPr>
-          <w:sz w:val="20"/>
-        </w:rPr>
-        <w:t xml:space="preserve"> to entropy. With the random forest model, we were able to improve accuracy by about 5% via</w:t>
-      </w:r>
-      <w:r>
-        <w:rPr>
-          <w:sz w:val="20"/>
-        </w:rPr>
-        <w:t xml:space="preserve"> similar adjustments as the ones we made for the decision tree model. Finally for stochastic gradient descent, we were not able to make more than a decimal value impact on the accuracy rate by adjusting the hyperparameters and thus gave up after cycling th</w:t>
-      </w:r>
-      <w:r>
-        <w:rPr>
-          <w:sz w:val="20"/>
-        </w:rPr>
-        <w:t xml:space="preserve">rough many of the different options it allowed. These adjustments included adjusting the loss function and penalty options. We did find that changing the loss function for SGD from hinge to log and penalty from L2 to L1 allowed us some accuracy gains, but </w:t>
-      </w:r>
-      <w:r>
-        <w:rPr>
-          <w:sz w:val="20"/>
-        </w:rPr>
-        <w:t>as mentioned earlier, they were only improvements by about three tenths.</w:t>
+      <w:r>
+        <w:rPr>
+          <w:sz w:val="20"/>
+        </w:rPr>
+        <w:t xml:space="preserve"> hyperparameters to possibly solve the accuracy rate issues we were facing. With the decision tree, we were able to make a gain of about 9% in accuracy on the test dataset via lowering the max depth, increasing the minimum samples split, and adjusting the criterion of the splits from gini to entropy. With the random forest model, we were able to improve accuracy by about 5% via similar adjustments as the ones we made for the decision tree model. Finally for stochastic gradient descent, we were not able to make more than a decimal value impact on the accuracy rate by adjusting the hyperparameters and thus gave up after cycling through many of the different options it allowed. These adjustments included adjusting the loss function and penalty options. We did find that changing the loss function for SGD from hinge to log and penalty from L2 to L1 allowed us some accuracy gains, but as mentioned earlier, they were only improvements by about three tenths.</w:t>
       </w:r>
       <w:r>
         <w:rPr>
@@ -2759,33 +2371,7 @@
         <w:rPr>
           <w:sz w:val="20"/>
         </w:rPr>
-        <w:t>Eventually we realized that we could make great gains on our accuracy rates by “moving the goalposts</w:t>
-      </w:r>
-      <w:proofErr w:type="gramStart"/>
-      <w:r>
-        <w:rPr>
-          <w:sz w:val="20"/>
-        </w:rPr>
-        <w:t>”, or</w:t>
-      </w:r>
-      <w:proofErr w:type="gramEnd"/>
-      <w:r>
-        <w:rPr>
-          <w:sz w:val="20"/>
-        </w:rPr>
-        <w:t xml:space="preserve"> changing our end goal to something that was much easier to attain. Originally</w:t>
-      </w:r>
-      <w:r>
-        <w:rPr>
-          <w:sz w:val="20"/>
-        </w:rPr>
-        <w:t xml:space="preserve">, our dependent variable had 11 different possible categories. Adjusting this to 3 increased the accuracy rates of our models by about 30%. We settled on this method and saw it as a success as it allowed us to obtain satisfactory accuracy rates (near 80%) </w:t>
-      </w:r>
-      <w:r>
-        <w:rPr>
-          <w:sz w:val="20"/>
-        </w:rPr>
-        <w:t>for a machine learning model while not further complicating our processes.</w:t>
+        <w:t>Eventually we realized that we could make great gains on our accuracy rates by “moving the goalposts”, or changing our end goal to something that was much easier to attain. Originally, our dependent variable had 11 different possible categories. Adjusting this to 3 increased the accuracy rates of our models by about 30%. We settled on this method and saw it as a success as it allowed us to obtain satisfactory accuracy rates (near 80%) for a machine learning model while not further complicating our processes.</w:t>
       </w:r>
     </w:p>
     <w:p>
@@ -2829,14 +2415,7 @@
           <w:color w:val="212121"/>
           <w:sz w:val="20"/>
         </w:rPr>
-        <w:t>We chose the Decision Tree as our final model as it gives us a very high accuracy rate on the test dataset compared to the othe</w:t>
-      </w:r>
-      <w:r>
-        <w:rPr>
-          <w:color w:val="212121"/>
-          <w:sz w:val="20"/>
-        </w:rPr>
-        <w:t>r models while providing the fastest processing speed between the models.</w:t>
+        <w:t>We chose the Decision Tree as our final model as it gives us a very high accuracy rate on the test dataset compared to the other models while providing the fastest processing speed between the models.</w:t>
       </w:r>
     </w:p>
     <w:p>
@@ -2862,6 +2441,9 @@
         <w:ind w:left="30"/>
       </w:pPr>
       <w:r>
+        <w:rPr>
+          <w:noProof/>
+        </w:rPr>
         <w:drawing>
           <wp:inline distT="0" distB="0" distL="0" distR="0" wp14:anchorId="3050F7CA" wp14:editId="1EECED55">
             <wp:extent cx="4310743" cy="744708"/>
@@ -2932,169 +2514,7 @@
         <w:rPr>
           <w:sz w:val="20"/>
         </w:rPr>
-        <w:t>A</w:t>
-      </w:r>
-      <w:r>
-        <w:rPr>
-          <w:sz w:val="20"/>
-        </w:rPr>
-        <w:t xml:space="preserve"> </w:t>
-      </w:r>
-      <w:r>
-        <w:rPr>
-          <w:sz w:val="20"/>
-        </w:rPr>
-        <w:t>c</w:t>
-      </w:r>
-      <w:r>
-        <w:rPr>
-          <w:sz w:val="20"/>
-        </w:rPr>
-        <w:t>o</w:t>
-      </w:r>
-      <w:r>
-        <w:rPr>
-          <w:sz w:val="20"/>
-        </w:rPr>
-        <w:t>n</w:t>
-      </w:r>
-      <w:r>
-        <w:rPr>
-          <w:sz w:val="20"/>
-        </w:rPr>
-        <w:t>f</w:t>
-      </w:r>
-      <w:r>
-        <w:rPr>
-          <w:sz w:val="20"/>
-        </w:rPr>
-        <w:t>u</w:t>
-      </w:r>
-      <w:r>
-        <w:rPr>
-          <w:sz w:val="20"/>
-        </w:rPr>
-        <w:t>s</w:t>
-      </w:r>
-      <w:r>
-        <w:rPr>
-          <w:sz w:val="20"/>
-        </w:rPr>
-        <w:t>i</w:t>
-      </w:r>
-      <w:r>
-        <w:rPr>
-          <w:sz w:val="20"/>
-        </w:rPr>
-        <w:t>o</w:t>
-      </w:r>
-      <w:r>
-        <w:rPr>
-          <w:sz w:val="20"/>
-        </w:rPr>
-        <w:t>n</w:t>
-      </w:r>
-      <w:r>
-        <w:rPr>
-          <w:sz w:val="20"/>
-        </w:rPr>
-        <w:t xml:space="preserve"> </w:t>
-      </w:r>
-      <w:r>
-        <w:rPr>
-          <w:sz w:val="20"/>
-        </w:rPr>
-        <w:t>m</w:t>
-      </w:r>
-      <w:r>
-        <w:rPr>
-          <w:sz w:val="20"/>
-        </w:rPr>
-        <w:t>a</w:t>
-      </w:r>
-      <w:r>
-        <w:rPr>
-          <w:sz w:val="20"/>
-        </w:rPr>
-        <w:t>t</w:t>
-      </w:r>
-      <w:r>
-        <w:rPr>
-          <w:sz w:val="20"/>
-        </w:rPr>
-        <w:t>r</w:t>
-      </w:r>
-      <w:r>
-        <w:rPr>
-          <w:sz w:val="20"/>
-        </w:rPr>
-        <w:t>i</w:t>
-      </w:r>
-      <w:r>
-        <w:rPr>
-          <w:sz w:val="20"/>
-        </w:rPr>
-        <w:t>x</w:t>
-      </w:r>
-      <w:r>
-        <w:rPr>
-          <w:sz w:val="20"/>
-        </w:rPr>
-        <w:t xml:space="preserve"> </w:t>
-      </w:r>
-      <w:r>
-        <w:rPr>
-          <w:sz w:val="20"/>
-        </w:rPr>
-        <w:t>w</w:t>
-      </w:r>
-      <w:r>
-        <w:rPr>
-          <w:sz w:val="20"/>
-        </w:rPr>
-        <w:t>a</w:t>
-      </w:r>
-      <w:r>
-        <w:rPr>
-          <w:sz w:val="20"/>
-        </w:rPr>
-        <w:t>s</w:t>
-      </w:r>
-      <w:r>
-        <w:rPr>
-          <w:sz w:val="20"/>
-        </w:rPr>
-        <w:t xml:space="preserve"> </w:t>
-      </w:r>
-      <w:r>
-        <w:rPr>
-          <w:sz w:val="20"/>
-        </w:rPr>
-        <w:t>m</w:t>
-      </w:r>
-      <w:r>
-        <w:rPr>
-          <w:sz w:val="20"/>
-        </w:rPr>
-        <w:t>a</w:t>
-      </w:r>
-      <w:r>
-        <w:rPr>
-          <w:sz w:val="20"/>
-        </w:rPr>
-        <w:t>d</w:t>
-      </w:r>
-      <w:r>
-        <w:rPr>
-          <w:sz w:val="20"/>
-        </w:rPr>
-        <w:t>e</w:t>
-      </w:r>
-      <w:r>
-        <w:rPr>
-          <w:sz w:val="20"/>
-        </w:rPr>
-        <w:t xml:space="preserve"> </w:t>
+        <w:t xml:space="preserve">A confusion matrix was made </w:t>
       </w:r>
       <w:r>
         <w:rPr>
@@ -3106,67 +2526,7 @@
         <w:rPr>
           <w:sz w:val="20"/>
         </w:rPr>
-        <w:t xml:space="preserve"> </w:t>
-      </w:r>
-      <w:r>
-        <w:rPr>
-          <w:sz w:val="20"/>
-        </w:rPr>
-        <w:t>c</w:t>
-      </w:r>
-      <w:r>
-        <w:rPr>
-          <w:sz w:val="20"/>
-        </w:rPr>
-        <w:t>h</w:t>
-      </w:r>
-      <w:r>
-        <w:rPr>
-          <w:sz w:val="20"/>
-        </w:rPr>
-        <w:t>o</w:t>
-      </w:r>
-      <w:r>
-        <w:rPr>
-          <w:sz w:val="20"/>
-        </w:rPr>
-        <w:t>s</w:t>
-      </w:r>
-      <w:r>
-        <w:rPr>
-          <w:sz w:val="20"/>
-        </w:rPr>
-        <w:t>e</w:t>
-      </w:r>
-      <w:r>
-        <w:rPr>
-          <w:sz w:val="20"/>
-        </w:rPr>
-        <w:t>n</w:t>
-      </w:r>
-      <w:r>
-        <w:rPr>
-          <w:sz w:val="20"/>
-        </w:rPr>
-        <w:t xml:space="preserve"> </w:t>
-      </w:r>
-      <w:r>
-        <w:rPr>
-          <w:sz w:val="20"/>
-        </w:rPr>
-        <w:t>model</w:t>
-      </w:r>
-      <w:r>
-        <w:rPr>
-          <w:sz w:val="20"/>
-        </w:rPr>
-        <w:t xml:space="preserve"> to compare the true values </w:t>
-      </w:r>
-      <w:r>
-        <w:rPr>
-          <w:sz w:val="20"/>
-        </w:rPr>
-        <w:t>to the predicted values for the decision tree.</w:t>
+        <w:t xml:space="preserve"> chosen model to compare the true values to the predicted values for the decision tree.</w:t>
       </w:r>
     </w:p>
     <w:p>
@@ -3237,27 +2597,7 @@
         <w:rPr>
           <w:sz w:val="20"/>
         </w:rPr>
-        <w:t xml:space="preserve">This confusion matrix shows how the decision tree was very accurate with </w:t>
-      </w:r>
-      <w:proofErr w:type="gramStart"/>
-      <w:r>
-        <w:rPr>
-          <w:sz w:val="20"/>
-        </w:rPr>
-        <w:t>the majority of</w:t>
-      </w:r>
-      <w:proofErr w:type="gramEnd"/>
-      <w:r>
-        <w:rPr>
-          <w:sz w:val="20"/>
-        </w:rPr>
-        <w:t xml:space="preserve"> the data, which fell into the 0-40 category, but still made many misclassifications, especially for the 41-70 category which it often incorrectly predicted to be part </w:t>
-      </w:r>
-      <w:r>
-        <w:rPr>
-          <w:sz w:val="20"/>
-        </w:rPr>
-        <w:t>of the 0-40 category.</w:t>
+        <w:t>This confusion matrix shows how the decision tree was very accurate with the majority of the data, which fell into the 0-40 category, but still made many misclassifications, especially for the 41-70 category which it often incorrectly predicted to be part of the 0-40 category.</w:t>
       </w:r>
     </w:p>
     <w:p>
@@ -3370,6 +2710,9 @@
         <w:ind w:left="30"/>
       </w:pPr>
       <w:r>
+        <w:rPr>
+          <w:noProof/>
+        </w:rPr>
         <w:drawing>
           <wp:inline distT="0" distB="0" distL="0" distR="0" wp14:anchorId="5FA48EC4" wp14:editId="4705E4B2">
             <wp:extent cx="2029108" cy="1400370"/>
@@ -3429,7 +2772,6 @@
         <w:tblCellMar>
           <w:top w:w="43" w:type="dxa"/>
           <w:left w:w="110" w:type="dxa"/>
-          <w:bottom w:w="0" w:type="dxa"/>
           <w:right w:w="115" w:type="dxa"/>
         </w:tblCellMar>
         <w:tblLook w:val="04A0" w:firstRow="1" w:lastRow="0" w:firstColumn="1" w:lastColumn="0" w:noHBand="0" w:noVBand="1"/>
@@ -3454,9 +2796,6 @@
             </w:tcBorders>
           </w:tcPr>
           <w:p>
-            <w:pPr>
-              <w:spacing w:after="0"/>
-            </w:pPr>
             <w:r>
               <w:rPr>
                 <w:sz w:val="18"/>
@@ -3476,9 +2815,6 @@
             </w:tcBorders>
           </w:tcPr>
           <w:p>
-            <w:pPr>
-              <w:spacing w:after="0"/>
-            </w:pPr>
             <w:r>
               <w:rPr>
                 <w:sz w:val="18"/>
@@ -3498,9 +2834,6 @@
             </w:tcBorders>
           </w:tcPr>
           <w:p>
-            <w:pPr>
-              <w:spacing w:after="0"/>
-            </w:pPr>
             <w:r>
               <w:rPr>
                 <w:sz w:val="18"/>
@@ -3525,9 +2858,6 @@
             </w:tcBorders>
           </w:tcPr>
           <w:p>
-            <w:pPr>
-              <w:spacing w:after="0"/>
-            </w:pPr>
             <w:r>
               <w:rPr>
                 <w:sz w:val="18"/>
@@ -3536,9 +2866,6 @@
             </w:r>
           </w:p>
           <w:p>
-            <w:pPr>
-              <w:spacing w:after="0"/>
-            </w:pPr>
             <w:r>
               <w:rPr>
                 <w:sz w:val="18"/>
@@ -3558,9 +2885,6 @@
             </w:tcBorders>
           </w:tcPr>
           <w:p>
-            <w:pPr>
-              <w:spacing w:after="0"/>
-            </w:pPr>
             <w:r>
               <w:rPr>
                 <w:sz w:val="18"/>
@@ -3580,9 +2904,6 @@
             </w:tcBorders>
           </w:tcPr>
           <w:p>
-            <w:pPr>
-              <w:spacing w:after="0"/>
-            </w:pPr>
             <w:r>
               <w:rPr>
                 <w:sz w:val="18"/>
@@ -3608,7 +2929,6 @@
           </w:tcPr>
           <w:p>
             <w:pPr>
-              <w:spacing w:after="0"/>
               <w:ind w:right="596"/>
             </w:pPr>
             <w:r>
@@ -3630,9 +2950,6 @@
             </w:tcBorders>
           </w:tcPr>
           <w:p>
-            <w:pPr>
-              <w:spacing w:after="0"/>
-            </w:pPr>
             <w:r>
               <w:rPr>
                 <w:sz w:val="18"/>
@@ -3652,9 +2969,6 @@
             </w:tcBorders>
           </w:tcPr>
           <w:p>
-            <w:pPr>
-              <w:spacing w:after="0"/>
-            </w:pPr>
             <w:r>
               <w:rPr>
                 <w:sz w:val="18"/>
@@ -3680,7 +2994,6 @@
           </w:tcPr>
           <w:p>
             <w:pPr>
-              <w:spacing w:after="0"/>
               <w:ind w:right="1005"/>
             </w:pPr>
             <w:r>
@@ -3702,9 +3015,6 @@
             </w:tcBorders>
           </w:tcPr>
           <w:p>
-            <w:pPr>
-              <w:spacing w:after="0"/>
-            </w:pPr>
             <w:r>
               <w:rPr>
                 <w:sz w:val="18"/>
@@ -3724,9 +3034,6 @@
             </w:tcBorders>
           </w:tcPr>
           <w:p>
-            <w:pPr>
-              <w:spacing w:after="0"/>
-            </w:pPr>
             <w:r>
               <w:rPr>
                 <w:sz w:val="18"/>
@@ -3751,9 +3058,6 @@
             </w:tcBorders>
           </w:tcPr>
           <w:p>
-            <w:pPr>
-              <w:spacing w:after="0"/>
-            </w:pPr>
             <w:r>
               <w:rPr>
                 <w:sz w:val="18"/>
@@ -3773,9 +3077,6 @@
             </w:tcBorders>
           </w:tcPr>
           <w:p>
-            <w:pPr>
-              <w:spacing w:after="0"/>
-            </w:pPr>
             <w:r>
               <w:rPr>
                 <w:sz w:val="18"/>
@@ -3795,9 +3096,6 @@
             </w:tcBorders>
           </w:tcPr>
           <w:p>
-            <w:pPr>
-              <w:spacing w:after="0"/>
-            </w:pPr>
             <w:r>
               <w:rPr>
                 <w:sz w:val="18"/>
@@ -3822,9 +3120,6 @@
             </w:tcBorders>
           </w:tcPr>
           <w:p>
-            <w:pPr>
-              <w:spacing w:after="0"/>
-            </w:pPr>
             <w:r>
               <w:rPr>
                 <w:sz w:val="18"/>
@@ -3844,9 +3139,6 @@
             </w:tcBorders>
           </w:tcPr>
           <w:p>
-            <w:pPr>
-              <w:spacing w:after="0"/>
-            </w:pPr>
             <w:r>
               <w:rPr>
                 <w:sz w:val="18"/>
@@ -3866,9 +3158,6 @@
             </w:tcBorders>
           </w:tcPr>
           <w:p>
-            <w:pPr>
-              <w:spacing w:after="0"/>
-            </w:pPr>
             <w:r>
               <w:rPr>
                 <w:sz w:val="18"/>
@@ -3893,9 +3182,6 @@
             </w:tcBorders>
           </w:tcPr>
           <w:p>
-            <w:pPr>
-              <w:spacing w:after="0"/>
-            </w:pPr>
             <w:r>
               <w:rPr>
                 <w:sz w:val="18"/>
@@ -3915,9 +3201,6 @@
             </w:tcBorders>
           </w:tcPr>
           <w:p>
-            <w:pPr>
-              <w:spacing w:after="0"/>
-            </w:pPr>
             <w:r>
               <w:rPr>
                 <w:sz w:val="18"/>
@@ -3937,9 +3220,6 @@
             </w:tcBorders>
           </w:tcPr>
           <w:p>
-            <w:pPr>
-              <w:spacing w:after="0"/>
-            </w:pPr>
             <w:r>
               <w:rPr>
                 <w:sz w:val="18"/>
@@ -3964,9 +3244,6 @@
             </w:tcBorders>
           </w:tcPr>
           <w:p>
-            <w:pPr>
-              <w:spacing w:after="0"/>
-            </w:pPr>
             <w:r>
               <w:rPr>
                 <w:sz w:val="18"/>
@@ -3986,9 +3263,6 @@
             </w:tcBorders>
           </w:tcPr>
           <w:p>
-            <w:pPr>
-              <w:spacing w:after="0"/>
-            </w:pPr>
             <w:r>
               <w:rPr>
                 <w:sz w:val="18"/>
@@ -4008,9 +3282,6 @@
             </w:tcBorders>
           </w:tcPr>
           <w:p>
-            <w:pPr>
-              <w:spacing w:after="0"/>
-            </w:pPr>
             <w:r>
               <w:rPr>
                 <w:sz w:val="18"/>

</xml_diff>